<commit_message>
Made changes to download Document
</commit_message>
<xml_diff>
--- a/Resources/Unravel  Advanced BigQuery Health check data download guide.docx
+++ b/Resources/Unravel  Advanced BigQuery Health check data download guide.docx
@@ -142,12 +142,12 @@
           <wp:inline distB="0" distT="0" distL="0" distR="0">
             <wp:extent cx="3125830" cy="766688"/>
             <wp:effectExtent b="0" l="0" r="0" t="0"/>
-            <wp:docPr descr="Unravel DataOps, Cloud Migration, &amp; Data Performance Management Company" id="6" name="image3.png"/>
+            <wp:docPr descr="Unravel DataOps, Cloud Migration, &amp; Data Performance Management Company" id="6" name="image2.png"/>
             <a:graphic>
               <a:graphicData uri="http://schemas.openxmlformats.org/drawingml/2006/picture">
                 <pic:pic>
                   <pic:nvPicPr>
-                    <pic:cNvPr descr="Unravel DataOps, Cloud Migration, &amp; Data Performance Management Company" id="0" name="image3.png"/>
+                    <pic:cNvPr descr="Unravel DataOps, Cloud Migration, &amp; Data Performance Management Company" id="0" name="image2.png"/>
                     <pic:cNvPicPr preferRelativeResize="0"/>
                   </pic:nvPicPr>
                   <pic:blipFill>
@@ -1746,12 +1746,12 @@
           <wp:inline distB="114300" distT="114300" distL="114300" distR="114300">
             <wp:extent cx="5943600" cy="2705100"/>
             <wp:effectExtent b="0" l="0" r="0" t="0"/>
-            <wp:docPr id="2" name="image5.png"/>
+            <wp:docPr id="2" name="image4.png"/>
             <a:graphic>
               <a:graphicData uri="http://schemas.openxmlformats.org/drawingml/2006/picture">
                 <pic:pic>
                   <pic:nvPicPr>
-                    <pic:cNvPr id="0" name="image5.png"/>
+                    <pic:cNvPr id="0" name="image4.png"/>
                     <pic:cNvPicPr preferRelativeResize="0"/>
                   </pic:nvPicPr>
                   <pic:blipFill>
@@ -2907,6 +2907,45 @@
           <w:rFonts w:ascii="Helvetica Neue" w:cs="Helvetica Neue" w:eastAsia="Helvetica Neue" w:hAnsi="Helvetica Neue"/>
           <w:rtl w:val="0"/>
         </w:rPr>
+        <w:t xml:space="preserve">Download and install terraform (</w:t>
+      </w:r>
+      <w:hyperlink r:id="rId11">
+        <w:r>
+          <w:rPr>
+            <w:rFonts w:ascii="Helvetica Neue" w:cs="Helvetica Neue" w:eastAsia="Helvetica Neue" w:hAnsi="Helvetica Neue"/>
+            <w:color w:val="1155cc"/>
+            <w:u w:val="single"/>
+            <w:rtl w:val="0"/>
+          </w:rPr>
+          <w:t xml:space="preserve">Documentation</w:t>
+        </w:r>
+      </w:hyperlink>
+      <w:r>
+        <w:rPr>
+          <w:rFonts w:ascii="Helvetica Neue" w:cs="Helvetica Neue" w:eastAsia="Helvetica Neue" w:hAnsi="Helvetica Neue"/>
+          <w:rtl w:val="0"/>
+        </w:rPr>
+        <w:t xml:space="preserve">)</w:t>
+      </w:r>
+    </w:p>
+    <w:p>
+      <w:pPr>
+        <w:numPr>
+          <w:ilvl w:val="0"/>
+          <w:numId w:val="1"/>
+        </w:numPr>
+        <w:shd w:fill="f8f8f8" w:val="clear"/>
+        <w:spacing w:after="0" w:afterAutospacing="0" w:lineRule="auto"/>
+        <w:ind w:left="2160" w:hanging="360"/>
+        <w:rPr>
+          <w:rFonts w:ascii="Helvetica Neue" w:cs="Helvetica Neue" w:eastAsia="Helvetica Neue" w:hAnsi="Helvetica Neue"/>
+        </w:rPr>
+      </w:pPr>
+      <w:r>
+        <w:rPr>
+          <w:rFonts w:ascii="Helvetica Neue" w:cs="Helvetica Neue" w:eastAsia="Helvetica Neue" w:hAnsi="Helvetica Neue"/>
+          <w:rtl w:val="0"/>
+        </w:rPr>
         <w:t xml:space="preserve">Now, to run terraform execute the following : </w:t>
       </w:r>
     </w:p>
@@ -3616,7 +3655,7 @@
                     <pic:cNvPicPr preferRelativeResize="0"/>
                   </pic:nvPicPr>
                   <pic:blipFill>
-                    <a:blip r:embed="rId11"/>
+                    <a:blip r:embed="rId12"/>
                     <a:srcRect b="0" l="0" r="0" t="0"/>
                     <a:stretch>
                       <a:fillRect/>
@@ -3849,7 +3888,7 @@
         </w:rPr>
         <w:t xml:space="preserve">Go to the Cloud Storage Buckets page: </w:t>
       </w:r>
-      <w:hyperlink r:id="rId12">
+      <w:hyperlink r:id="rId13">
         <w:r>
           <w:rPr>
             <w:rFonts w:ascii="Helvetica Neue" w:cs="Helvetica Neue" w:eastAsia="Helvetica Neue" w:hAnsi="Helvetica Neue"/>
@@ -4091,16 +4130,16 @@
           <wp:inline distB="114300" distT="114300" distL="114300" distR="114300">
             <wp:extent cx="5943600" cy="3098800"/>
             <wp:effectExtent b="0" l="0" r="0" t="0"/>
-            <wp:docPr id="3" name="image4.png"/>
+            <wp:docPr id="3" name="image5.png"/>
             <a:graphic>
               <a:graphicData uri="http://schemas.openxmlformats.org/drawingml/2006/picture">
                 <pic:pic>
                   <pic:nvPicPr>
-                    <pic:cNvPr id="0" name="image4.png"/>
+                    <pic:cNvPr id="0" name="image5.png"/>
                     <pic:cNvPicPr preferRelativeResize="0"/>
                   </pic:nvPicPr>
                   <pic:blipFill>
-                    <a:blip r:embed="rId13"/>
+                    <a:blip r:embed="rId14"/>
                     <a:srcRect b="0" l="0" r="0" t="0"/>
                     <a:stretch>
                       <a:fillRect/>
@@ -4172,7 +4211,7 @@
           <w:u w:val="none"/>
         </w:rPr>
       </w:pPr>
-      <w:hyperlink r:id="rId14">
+      <w:hyperlink r:id="rId15">
         <w:r>
           <w:rPr>
             <w:color w:val="1155cc"/>
@@ -4200,9 +4239,9 @@
       </w:r>
     </w:p>
     <w:sectPr>
-      <w:headerReference r:id="rId15" w:type="default"/>
-      <w:headerReference r:id="rId16" w:type="even"/>
-      <w:footerReference r:id="rId17" w:type="default"/>
+      <w:headerReference r:id="rId16" w:type="default"/>
+      <w:headerReference r:id="rId17" w:type="even"/>
+      <w:footerReference r:id="rId18" w:type="default"/>
       <w:pgSz w:h="15840" w:w="12240" w:orient="portrait"/>
       <w:pgMar w:bottom="1319" w:top="1440" w:left="1440" w:right="1440" w:header="624" w:footer="720"/>
       <w:pgNumType w:start="1"/>
@@ -4278,12 +4317,12 @@
         <wp:inline distB="0" distT="0" distL="0" distR="0">
           <wp:extent cx="214725" cy="214725"/>
           <wp:effectExtent b="0" l="0" r="0" t="0"/>
-          <wp:docPr descr="List of Best Unravel Data Alternatives &amp; Competitors 2022" id="7" name="image2.png"/>
+          <wp:docPr descr="List of Best Unravel Data Alternatives &amp; Competitors 2022" id="7" name="image3.png"/>
           <a:graphic>
             <a:graphicData uri="http://schemas.openxmlformats.org/drawingml/2006/picture">
               <pic:pic>
                 <pic:nvPicPr>
-                  <pic:cNvPr descr="List of Best Unravel Data Alternatives &amp; Competitors 2022" id="0" name="image2.png"/>
+                  <pic:cNvPr descr="List of Best Unravel Data Alternatives &amp; Competitors 2022" id="0" name="image3.png"/>
                   <pic:cNvPicPr preferRelativeResize="0"/>
                 </pic:nvPicPr>
                 <pic:blipFill>
@@ -4315,12 +4354,12 @@
         <wp:inline distB="0" distT="0" distL="0" distR="0">
           <wp:extent cx="1207713" cy="237571"/>
           <wp:effectExtent b="0" l="0" r="0" t="0"/>
-          <wp:docPr descr="Unravel DataOps, Cloud Migration, &amp; Data Performance ..." id="8" name="image3.png"/>
+          <wp:docPr descr="Unravel DataOps, Cloud Migration, &amp; Data Performance ..." id="8" name="image2.png"/>
           <a:graphic>
             <a:graphicData uri="http://schemas.openxmlformats.org/drawingml/2006/picture">
               <pic:pic>
                 <pic:nvPicPr>
-                  <pic:cNvPr descr="Unravel DataOps, Cloud Migration, &amp; Data Performance ..." id="0" name="image3.png"/>
+                  <pic:cNvPr descr="Unravel DataOps, Cloud Migration, &amp; Data Performance ..." id="0" name="image2.png"/>
                   <pic:cNvPicPr preferRelativeResize="0"/>
                 </pic:nvPicPr>
                 <pic:blipFill>

</xml_diff>